<commit_message>
Updated the result pdf info'
</commit_message>
<xml_diff>
--- a/Assignment_1_Programming1.docx
+++ b/Assignment_1_Programming1.docx
@@ -91,7 +91,7 @@
           <v:shape id="_x0000_i1025" type="#_x0000_t75" style="width:76.5pt;height:37.5pt" o:ole="">
             <v:imagedata r:id="rId6" o:title="" cropbottom="16141f"/>
           </v:shape>
-          <o:OLEObject Type="Embed" ProgID="Acrobat.Document.11" ShapeID="_x0000_i1025" DrawAspect="Icon" ObjectID="_1486891579" r:id="rId7"/>
+          <o:OLEObject Type="Embed" ProgID="Acrobat.Document.11" ShapeID="_x0000_i1025" DrawAspect="Icon" ObjectID="_1486990670" r:id="rId7"/>
         </w:object>
       </w:r>
     </w:p>
@@ -151,7 +151,7 @@
           <v:shape id="_x0000_i1027" type="#_x0000_t75" style="width:76.5pt;height:49.5pt" o:ole="">
             <v:imagedata r:id="rId9" o:title=""/>
           </v:shape>
-          <o:OLEObject Type="Embed" ProgID="Acrobat.Document.11" ShapeID="_x0000_i1027" DrawAspect="Icon" ObjectID="_1486891580" r:id="rId10"/>
+          <o:OLEObject Type="Embed" ProgID="Acrobat.Document.11" ShapeID="_x0000_i1027" DrawAspect="Icon" ObjectID="_1486990671" r:id="rId10"/>
         </w:object>
       </w:r>
       <w:r>
@@ -159,7 +159,7 @@
           <v:shape id="_x0000_i1028" type="#_x0000_t75" style="width:76.5pt;height:49.5pt" o:ole="">
             <v:imagedata r:id="rId11" o:title=""/>
           </v:shape>
-          <o:OLEObject Type="Embed" ProgID="Acrobat.Document.11" ShapeID="_x0000_i1028" DrawAspect="Icon" ObjectID="_1486891581" r:id="rId12"/>
+          <o:OLEObject Type="Embed" ProgID="Acrobat.Document.11" ShapeID="_x0000_i1028" DrawAspect="Icon" ObjectID="_1486990672" r:id="rId12"/>
         </w:object>
       </w:r>
       <w:r>
@@ -167,7 +167,7 @@
           <v:shape id="_x0000_i1029" type="#_x0000_t75" style="width:76.5pt;height:49.5pt" o:ole="">
             <v:imagedata r:id="rId13" o:title=""/>
           </v:shape>
-          <o:OLEObject Type="Embed" ProgID="Acrobat.Document.11" ShapeID="_x0000_i1029" DrawAspect="Icon" ObjectID="_1486891582" r:id="rId14"/>
+          <o:OLEObject Type="Embed" ProgID="Acrobat.Document.11" ShapeID="_x0000_i1029" DrawAspect="Icon" ObjectID="_1486990673" r:id="rId14"/>
         </w:object>
       </w:r>
     </w:p>
@@ -368,7 +368,7 @@
           <v:shape id="_x0000_i1034" type="#_x0000_t75" style="width:76.5pt;height:49.5pt" o:ole="">
             <v:imagedata r:id="rId19" o:title=""/>
           </v:shape>
-          <o:OLEObject Type="Embed" ProgID="Acrobat.Document.11" ShapeID="_x0000_i1034" DrawAspect="Icon" ObjectID="_1486891583" r:id="rId20"/>
+          <o:OLEObject Type="Embed" ProgID="Acrobat.Document.11" ShapeID="_x0000_i1034" DrawAspect="Icon" ObjectID="_1486990674" r:id="rId20"/>
         </w:object>
       </w:r>
     </w:p>
@@ -417,7 +417,7 @@
           <v:shape id="_x0000_i1036" type="#_x0000_t75" style="width:76.5pt;height:49.5pt" o:ole="">
             <v:imagedata r:id="rId22" o:title=""/>
           </v:shape>
-          <o:OLEObject Type="Embed" ProgID="Acrobat.Document.11" ShapeID="_x0000_i1036" DrawAspect="Icon" ObjectID="_1486891584" r:id="rId23"/>
+          <o:OLEObject Type="Embed" ProgID="Acrobat.Document.11" ShapeID="_x0000_i1036" DrawAspect="Icon" ObjectID="_1486990675" r:id="rId23"/>
         </w:object>
       </w:r>
     </w:p>
@@ -519,11 +519,19 @@
       </w:pPr>
       <w:r>
         <w:pict>
-          <v:shape id="_x0000_i1037" type="#_x0000_t75" style="width:378pt;height:378pt">
-            <v:imagedata r:id="rId24" o:title="Rplots_ERMSvsLnLambda_Train_ValidationData_img"/>
+          <v:shape id="_x0000_i1037" type="#_x0000_t75" style="width:345pt;height:312pt">
+            <v:imagedata r:id="rId24" o:title="Rplots_ERMSvsLnLambda_Train_ValidationData_img" croptop="6269f"/>
           </v:shape>
         </w:pict>
       </w:r>
+      <w:r>
+        <w:object w:dxaOrig="1539" w:dyaOrig="996">
+          <v:shape id="_x0000_i1038" type="#_x0000_t75" style="width:77.25pt;height:49.5pt" o:ole="">
+            <v:imagedata r:id="rId25" o:title=""/>
+          </v:shape>
+          <o:OLEObject Type="Embed" ProgID="Acrobat.Document.11" ShapeID="_x0000_i1038" DrawAspect="Icon" ObjectID="_1486990676" r:id="rId26"/>
+        </w:object>
+      </w:r>
     </w:p>
     <w:p>
       <w:pPr>
@@ -628,446 +636,335 @@
         <w:rPr>
           <w:rFonts w:ascii="Consolas" w:hAnsi="Consolas" w:cs="Consolas"/>
         </w:rPr>
-        <w:t>ning File: C:\Users\cn262114\Documents\eclipse-workspace\ML_A1\data\train.dat</w:t>
-      </w:r>
-    </w:p>
-    <w:p>
-      <w:pPr>
-        <w:spacing w:after="0" w:line="240" w:lineRule="auto"/>
-        <w:rPr>
-          <w:rFonts w:ascii="Consolas" w:hAnsi="Consolas" w:cs="Consolas"/>
-        </w:rPr>
-      </w:pPr>
-      <w:r>
-        <w:rPr>
-          <w:rFonts w:ascii="Consolas" w:hAnsi="Consolas" w:cs="Consolas"/>
-        </w:rPr>
-        <w:t>Given Test File: C:\Users\cn262114\Documents\eclipse-workspace\ML_A1\data\test.dat</w:t>
-      </w:r>
-    </w:p>
-    <w:p>
-      <w:pPr>
-        <w:spacing w:after="0" w:line="240" w:lineRule="auto"/>
-        <w:rPr>
-          <w:rFonts w:ascii="Consolas" w:hAnsi="Consolas" w:cs="Consolas"/>
-        </w:rPr>
-      </w:pPr>
-      <w:r>
-        <w:rPr>
-          <w:rFonts w:ascii="Consolas" w:hAnsi="Consolas" w:cs="Consolas"/>
-        </w:rPr>
-        <w:t>ln Lambda: -50</w:t>
-      </w:r>
-    </w:p>
-    <w:p>
-      <w:pPr>
-        <w:spacing w:after="0" w:line="240" w:lineRule="auto"/>
-        <w:rPr>
-          <w:rFonts w:ascii="Consolas" w:hAnsi="Consolas" w:cs="Consolas"/>
-        </w:rPr>
-      </w:pPr>
-      <w:r>
-        <w:rPr>
-          <w:rFonts w:ascii="Consolas" w:hAnsi="Consolas" w:cs="Consolas"/>
-        </w:rPr>
-        <w:t xml:space="preserve">ERMS Value for the Testing Predictions: </w:t>
-      </w:r>
-      <w:r>
-        <w:rPr>
-          <w:rFonts w:ascii="Consolas" w:hAnsi="Consolas" w:cs="Consolas"/>
-          <w:b/>
-        </w:rPr>
-        <w:t>0.050945142543143876</w:t>
-      </w:r>
-    </w:p>
-    <w:p>
-      <w:pPr>
-        <w:spacing w:after="0" w:line="240" w:lineRule="auto"/>
-        <w:jc w:val="both"/>
-      </w:pPr>
-    </w:p>
-    <w:p>
-      <w:pPr>
-        <w:spacing w:after="0" w:line="240" w:lineRule="auto"/>
-        <w:jc w:val="both"/>
-      </w:pPr>
-      <w:r>
-        <w:t>Even with less data i.e</w:t>
-      </w:r>
-      <w:r>
-        <w:t>.</w:t>
-      </w:r>
-      <w:r>
-        <w:t xml:space="preserve"> nearly 10 data points, ERMS value is 0.051 on test data which is nearly negligible. This clearly shows our usage of </w:t>
-      </w:r>
-      <w:r>
-        <w:rPr>
-          <w:rStyle w:val="tgc"/>
-        </w:rPr>
-        <w:t>λ</w:t>
-      </w:r>
-      <w:r>
-        <w:t xml:space="preserve"> </w:t>
-      </w:r>
-      <w:r>
-        <w:t>really paid off with better prediction even with less data.</w:t>
-      </w:r>
-    </w:p>
-    <w:p>
-      <w:pPr>
-        <w:spacing w:after="0" w:line="240" w:lineRule="auto"/>
-        <w:jc w:val="both"/>
-      </w:pPr>
-    </w:p>
-    <w:p>
-      <w:pPr>
-        <w:spacing w:after="0" w:line="240" w:lineRule="auto"/>
-        <w:jc w:val="both"/>
-        <w:rPr>
-          <w:b/>
-          <w:u w:val="single"/>
-        </w:rPr>
-      </w:pPr>
-      <w:r>
-        <w:rPr>
-          <w:b/>
-          <w:u w:val="single"/>
-        </w:rPr>
-        <w:t xml:space="preserve">With Regularization – </w:t>
-      </w:r>
-      <w:r>
-        <w:rPr>
-          <w:b/>
-          <w:u w:val="single"/>
-        </w:rPr>
-        <w:t xml:space="preserve">ln </w:t>
-      </w:r>
-      <w:r>
-        <w:rPr>
-          <w:rStyle w:val="tgc"/>
-          <w:b/>
-          <w:u w:val="single"/>
-        </w:rPr>
-        <w:t>λ</w:t>
-      </w:r>
-      <w:r>
-        <w:rPr>
-          <w:b/>
-          <w:u w:val="single"/>
-        </w:rPr>
-        <w:t xml:space="preserve"> = -50 &amp;</w:t>
-      </w:r>
-      <w:r>
-        <w:rPr>
-          <w:b/>
-          <w:u w:val="single"/>
-        </w:rPr>
-        <w:t xml:space="preserve"> ERMS value </w:t>
-      </w:r>
-      <w:r>
-        <w:rPr>
-          <w:b/>
-          <w:u w:val="single"/>
-        </w:rPr>
-        <w:t>for Training + Validation Data &amp;</w:t>
-      </w:r>
-      <w:r>
-        <w:rPr>
-          <w:b/>
-          <w:u w:val="single"/>
-        </w:rPr>
-        <w:t xml:space="preserve"> Test Data</w:t>
-      </w:r>
-      <w:r>
-        <w:rPr>
-          <w:b/>
-          <w:u w:val="single"/>
-        </w:rPr>
-        <w:t xml:space="preserve"> (M=9)</w:t>
-      </w:r>
-    </w:p>
-    <w:p>
-      <w:pPr>
-        <w:spacing w:after="0" w:line="240" w:lineRule="auto"/>
-        <w:rPr>
-          <w:rFonts w:ascii="Consolas" w:hAnsi="Consolas" w:cs="Consolas"/>
-        </w:rPr>
-      </w:pPr>
-      <w:r>
-        <w:rPr>
-          <w:rFonts w:ascii="Consolas" w:hAnsi="Consolas" w:cs="Consolas"/>
-        </w:rPr>
-        <w:t>Given Traning File: C:\Users\cn262114\Documents\eclipse-workspace\ML_A1\data\train_valid.dat</w:t>
-      </w:r>
-    </w:p>
-    <w:p>
-      <w:pPr>
-        <w:spacing w:after="0" w:line="240" w:lineRule="auto"/>
-        <w:rPr>
-          <w:rFonts w:ascii="Consolas" w:hAnsi="Consolas" w:cs="Consolas"/>
-        </w:rPr>
-      </w:pPr>
-      <w:r>
-        <w:rPr>
-          <w:rFonts w:ascii="Consolas" w:hAnsi="Consolas" w:cs="Consolas"/>
-        </w:rPr>
-        <w:t>Given Test File: C:\Users\cn262114\Documents\eclipse-workspace\ML_A1\data\test.dat</w:t>
-      </w:r>
-    </w:p>
-    <w:p>
-      <w:pPr>
-        <w:spacing w:after="0" w:line="240" w:lineRule="auto"/>
-        <w:rPr>
-          <w:rFonts w:ascii="Consolas" w:hAnsi="Consolas" w:cs="Consolas"/>
-        </w:rPr>
-      </w:pPr>
-      <w:r>
-        <w:rPr>
-          <w:rFonts w:ascii="Consolas" w:hAnsi="Consolas" w:cs="Consolas"/>
-        </w:rPr>
-        <w:t>ln Lambda: -50</w:t>
-      </w:r>
-    </w:p>
-    <w:p>
-      <w:pPr>
-        <w:spacing w:after="0" w:line="240" w:lineRule="auto"/>
-        <w:rPr>
-          <w:rFonts w:ascii="Consolas" w:hAnsi="Consolas" w:cs="Consolas"/>
-        </w:rPr>
-      </w:pPr>
-      <w:r>
-        <w:rPr>
-          <w:rFonts w:ascii="Consolas" w:hAnsi="Consolas" w:cs="Consolas"/>
-        </w:rPr>
-        <w:t xml:space="preserve">ERMS Value for the Testing Predictions: </w:t>
-      </w:r>
-      <w:r>
-        <w:rPr>
-          <w:rFonts w:ascii="Consolas" w:hAnsi="Consolas" w:cs="Consolas"/>
-          <w:b/>
-        </w:rPr>
-        <w:t>0.028811278123970326</w:t>
-      </w:r>
-    </w:p>
-    <w:p>
-      <w:pPr>
-        <w:spacing w:after="0" w:line="240" w:lineRule="auto"/>
-        <w:rPr>
-          <w:rFonts w:ascii="Consolas" w:hAnsi="Consolas" w:cs="Consolas"/>
-        </w:rPr>
-      </w:pPr>
-    </w:p>
-    <w:p>
-      <w:r>
-        <w:t xml:space="preserve">When the training data is increased (here doubled by including validation data), ERMS value is 0.029 on test data which is even better improvement from the previous case. So, having more examples seems to help in most times. </w:t>
-      </w:r>
-      <w:r>
-        <w:br w:type="page"/>
-      </w:r>
-    </w:p>
-    <w:p>
-      <w:pPr>
-        <w:spacing w:after="0" w:line="240" w:lineRule="auto"/>
-        <w:ind w:firstLine="720"/>
-        <w:jc w:val="both"/>
-        <w:rPr>
-          <w:rStyle w:val="tgc"/>
-        </w:rPr>
-      </w:pPr>
-      <w:r>
-        <w:lastRenderedPageBreak/>
-        <w:t>W</w:t>
-      </w:r>
-      <w:r>
-        <w:t>e</w:t>
-      </w:r>
-      <w:r>
-        <w:t xml:space="preserve"> introduce regularization if we need a good prediction even from few training examples.</w:t>
-      </w:r>
-      <w:r>
-        <w:t xml:space="preserve"> </w:t>
-      </w:r>
-      <w:r>
-        <w:t xml:space="preserve">Here we can see for ln </w:t>
-      </w:r>
-      <w:r>
-        <w:rPr>
-          <w:rStyle w:val="tgc"/>
-        </w:rPr>
-        <w:t>λ</w:t>
-      </w:r>
-      <w:r>
-        <w:rPr>
-          <w:rStyle w:val="tgc"/>
-        </w:rPr>
-        <w:t xml:space="preserve"> = -50 to ln </w:t>
-      </w:r>
-      <w:r>
-        <w:rPr>
-          <w:rStyle w:val="tgc"/>
-        </w:rPr>
-        <w:t>λ</w:t>
-      </w:r>
-      <w:r>
-        <w:rPr>
-          <w:rStyle w:val="tgc"/>
-        </w:rPr>
-        <w:t xml:space="preserve"> = -30, ERMS values are consistent and then it shoots to really high values. After introducing the validation data into training data we observe that the ERMS value almost reduced by 50%. </w:t>
-      </w:r>
-      <w:r>
-        <w:rPr>
-          <w:rStyle w:val="tgc"/>
-        </w:rPr>
-        <w:t xml:space="preserve">i.e. our purpose of introducing ln </w:t>
-      </w:r>
-      <w:r>
-        <w:rPr>
-          <w:rStyle w:val="tgc"/>
-        </w:rPr>
-        <w:t>λ</w:t>
-      </w:r>
-      <w:r>
-        <w:rPr>
-          <w:rStyle w:val="tgc"/>
-        </w:rPr>
-        <w:t xml:space="preserve"> is served. </w:t>
-      </w:r>
-    </w:p>
-    <w:p>
-      <w:pPr>
-        <w:spacing w:after="0" w:line="240" w:lineRule="auto"/>
-        <w:ind w:firstLine="720"/>
-        <w:jc w:val="both"/>
-        <w:rPr>
-          <w:rStyle w:val="tgc"/>
-        </w:rPr>
-      </w:pPr>
-    </w:p>
-    <w:p>
-      <w:pPr>
-        <w:spacing w:after="0" w:line="240" w:lineRule="auto"/>
-        <w:ind w:firstLine="720"/>
-        <w:jc w:val="both"/>
-        <w:rPr>
-          <w:rStyle w:val="tgc"/>
-        </w:rPr>
-      </w:pPr>
-      <w:r>
-        <w:rPr>
-          <w:rStyle w:val="tgc"/>
-        </w:rPr>
-        <w:t xml:space="preserve">An interesting observation along with this is that the ERMS values of the training + validation data increased than that of the training data, this might be caused due to the extra data </w:t>
-      </w:r>
-      <w:r>
-        <w:rPr>
-          <w:rStyle w:val="tgc"/>
-        </w:rPr>
-        <w:t>which might be introducing noise</w:t>
-      </w:r>
-      <w:r>
-        <w:rPr>
-          <w:rStyle w:val="tgc"/>
-        </w:rPr>
-        <w:t>.</w:t>
-      </w:r>
-    </w:p>
-    <w:p>
-      <w:pPr>
-        <w:spacing w:after="0" w:line="240" w:lineRule="auto"/>
-        <w:ind w:firstLine="720"/>
-        <w:jc w:val="both"/>
-        <w:rPr>
-          <w:rStyle w:val="tgc"/>
-        </w:rPr>
-      </w:pPr>
-    </w:p>
-    <w:p>
-      <w:pPr>
-        <w:spacing w:after="0" w:line="240" w:lineRule="auto"/>
-        <w:ind w:firstLine="720"/>
-        <w:jc w:val="both"/>
-        <w:rPr>
-          <w:rStyle w:val="tgc"/>
-        </w:rPr>
-      </w:pPr>
-      <w:r>
-        <w:rPr>
-          <w:rStyle w:val="tgc"/>
-        </w:rPr>
-        <w:t>One more observ</w:t>
-      </w:r>
-      <w:r>
-        <w:rPr>
-          <w:rStyle w:val="tgc"/>
-        </w:rPr>
-        <w:t xml:space="preserve">ation would be the ERMS value for </w:t>
-      </w:r>
-      <w:r>
-        <w:t xml:space="preserve">ln </w:t>
-      </w:r>
-      <w:r>
-        <w:rPr>
-          <w:rStyle w:val="tgc"/>
-        </w:rPr>
-        <w:t>λ</w:t>
-      </w:r>
-      <w:r>
-        <w:rPr>
-          <w:rStyle w:val="tgc"/>
-        </w:rPr>
-        <w:t xml:space="preserve"> = -25 is visible in the graph (i.e within range of 0.2) for the training + validation data.</w:t>
-      </w:r>
-    </w:p>
-    <w:p>
-      <w:pPr>
-        <w:spacing w:after="0" w:line="240" w:lineRule="auto"/>
-        <w:jc w:val="both"/>
-        <w:rPr>
-          <w:rStyle w:val="tgc"/>
-        </w:rPr>
-      </w:pPr>
-    </w:p>
-    <w:p>
-      <w:pPr>
-        <w:spacing w:after="0" w:line="240" w:lineRule="auto"/>
-        <w:ind w:firstLine="720"/>
-        <w:jc w:val="both"/>
-      </w:pPr>
-      <w:r>
-        <w:rPr>
-          <w:rStyle w:val="tgc"/>
-        </w:rPr>
-        <w:t xml:space="preserve">If we have to choose </w:t>
-      </w:r>
-      <w:r>
-        <w:rPr>
-          <w:rStyle w:val="tgc"/>
-        </w:rPr>
-        <w:t>an</w:t>
-      </w:r>
-      <w:r>
-        <w:rPr>
-          <w:rStyle w:val="tgc"/>
-        </w:rPr>
-        <w:t xml:space="preserve"> ln </w:t>
-      </w:r>
-      <w:r>
-        <w:rPr>
-          <w:rStyle w:val="tgc"/>
-        </w:rPr>
-        <w:t>λ</w:t>
-      </w:r>
-      <w:r>
-        <w:rPr>
-          <w:rStyle w:val="tgc"/>
-        </w:rPr>
-        <w:t xml:space="preserve"> value then I would suggest to do it in between -50 to -30 as this range has the least &amp; consistent ERMS values. </w:t>
+        <w:t>ning File: C:\Users\cn262114\Documents\eclipse-</w:t>
       </w:r>
       <w:bookmarkStart w:id="2" w:name="_GoBack"/>
       <w:bookmarkEnd w:id="2"/>
+      <w:r>
+        <w:rPr>
+          <w:rFonts w:ascii="Consolas" w:hAnsi="Consolas" w:cs="Consolas"/>
+        </w:rPr>
+        <w:t>workspace\ML_A1\data\train.dat</w:t>
+      </w:r>
+    </w:p>
+    <w:p>
+      <w:pPr>
+        <w:spacing w:after="0" w:line="240" w:lineRule="auto"/>
+        <w:rPr>
+          <w:rFonts w:ascii="Consolas" w:hAnsi="Consolas" w:cs="Consolas"/>
+        </w:rPr>
+      </w:pPr>
+      <w:r>
+        <w:rPr>
+          <w:rFonts w:ascii="Consolas" w:hAnsi="Consolas" w:cs="Consolas"/>
+        </w:rPr>
+        <w:t>Given Test File: C:\Users\cn262114\Documents\eclipse-workspace\ML_A1\data\test.dat</w:t>
+      </w:r>
+    </w:p>
+    <w:p>
+      <w:pPr>
+        <w:spacing w:after="0" w:line="240" w:lineRule="auto"/>
+        <w:rPr>
+          <w:rFonts w:ascii="Consolas" w:hAnsi="Consolas" w:cs="Consolas"/>
+        </w:rPr>
+      </w:pPr>
+      <w:proofErr w:type="gramStart"/>
+      <w:r>
+        <w:rPr>
+          <w:rFonts w:ascii="Consolas" w:hAnsi="Consolas" w:cs="Consolas"/>
+        </w:rPr>
+        <w:t>ln</w:t>
+      </w:r>
+      <w:proofErr w:type="gramEnd"/>
+      <w:r>
+        <w:rPr>
+          <w:rFonts w:ascii="Consolas" w:hAnsi="Consolas" w:cs="Consolas"/>
+        </w:rPr>
+        <w:t xml:space="preserve"> Lambda: -50</w:t>
+      </w:r>
+    </w:p>
+    <w:p>
+      <w:pPr>
+        <w:spacing w:after="0" w:line="240" w:lineRule="auto"/>
+        <w:rPr>
+          <w:rFonts w:ascii="Consolas" w:hAnsi="Consolas" w:cs="Consolas"/>
+        </w:rPr>
+      </w:pPr>
+      <w:r>
+        <w:rPr>
+          <w:rFonts w:ascii="Consolas" w:hAnsi="Consolas" w:cs="Consolas"/>
+        </w:rPr>
+        <w:t xml:space="preserve">ERMS Value for the Testing Predictions: </w:t>
+      </w:r>
+      <w:r>
+        <w:rPr>
+          <w:rFonts w:ascii="Consolas" w:hAnsi="Consolas" w:cs="Consolas"/>
+          <w:b/>
+        </w:rPr>
+        <w:t>0.050945142543143876</w:t>
+      </w:r>
+    </w:p>
+    <w:p>
+      <w:pPr>
+        <w:spacing w:after="0" w:line="240" w:lineRule="auto"/>
+        <w:jc w:val="both"/>
+      </w:pPr>
+    </w:p>
+    <w:p>
+      <w:pPr>
+        <w:spacing w:after="0" w:line="240" w:lineRule="auto"/>
+        <w:jc w:val="both"/>
+      </w:pPr>
+      <w:r>
+        <w:t>Even with less data i.e</w:t>
+      </w:r>
+      <w:r>
+        <w:t>.</w:t>
+      </w:r>
+      <w:r>
+        <w:t xml:space="preserve"> nearly 10 data points, ERMS value is 0.051 on test data which is nearly negligible. This clearly shows our usage of </w:t>
+      </w:r>
+      <w:r>
+        <w:rPr>
+          <w:rStyle w:val="tgc"/>
+        </w:rPr>
+        <w:t>λ</w:t>
+      </w:r>
+      <w:r>
+        <w:t xml:space="preserve"> really paid off with better prediction even with less data.</w:t>
+      </w:r>
+    </w:p>
+    <w:p>
+      <w:pPr>
+        <w:spacing w:after="0" w:line="240" w:lineRule="auto"/>
+        <w:jc w:val="both"/>
+      </w:pPr>
+    </w:p>
+    <w:p>
+      <w:pPr>
+        <w:spacing w:after="0" w:line="240" w:lineRule="auto"/>
+        <w:jc w:val="both"/>
+        <w:rPr>
+          <w:b/>
+          <w:u w:val="single"/>
+        </w:rPr>
+      </w:pPr>
+      <w:r>
+        <w:rPr>
+          <w:b/>
+          <w:u w:val="single"/>
+        </w:rPr>
+        <w:t xml:space="preserve">With Regularization – </w:t>
+      </w:r>
+      <w:r>
+        <w:rPr>
+          <w:b/>
+          <w:u w:val="single"/>
+        </w:rPr>
+        <w:t xml:space="preserve">ln </w:t>
+      </w:r>
+      <w:r>
+        <w:rPr>
+          <w:rStyle w:val="tgc"/>
+          <w:b/>
+          <w:u w:val="single"/>
+        </w:rPr>
+        <w:t>λ</w:t>
+      </w:r>
+      <w:r>
+        <w:rPr>
+          <w:b/>
+          <w:u w:val="single"/>
+        </w:rPr>
+        <w:t xml:space="preserve"> = -50 &amp;</w:t>
+      </w:r>
+      <w:r>
+        <w:rPr>
+          <w:b/>
+          <w:u w:val="single"/>
+        </w:rPr>
+        <w:t xml:space="preserve"> ERMS value </w:t>
+      </w:r>
+      <w:r>
+        <w:rPr>
+          <w:b/>
+          <w:u w:val="single"/>
+        </w:rPr>
+        <w:t>for Training + Validation Data &amp;</w:t>
+      </w:r>
+      <w:r>
+        <w:rPr>
+          <w:b/>
+          <w:u w:val="single"/>
+        </w:rPr>
+        <w:t xml:space="preserve"> Test Data</w:t>
+      </w:r>
+      <w:r>
+        <w:rPr>
+          <w:b/>
+          <w:u w:val="single"/>
+        </w:rPr>
+        <w:t xml:space="preserve"> (M=9)</w:t>
+      </w:r>
+    </w:p>
+    <w:p>
+      <w:pPr>
+        <w:spacing w:after="0" w:line="240" w:lineRule="auto"/>
+        <w:rPr>
+          <w:rFonts w:ascii="Consolas" w:hAnsi="Consolas" w:cs="Consolas"/>
+        </w:rPr>
+      </w:pPr>
+      <w:r>
+        <w:rPr>
+          <w:rFonts w:ascii="Consolas" w:hAnsi="Consolas" w:cs="Consolas"/>
+        </w:rPr>
+        <w:t>Given Tra</w:t>
+      </w:r>
+      <w:r>
+        <w:rPr>
+          <w:rFonts w:ascii="Consolas" w:hAnsi="Consolas" w:cs="Consolas"/>
+        </w:rPr>
+        <w:t>i</w:t>
+      </w:r>
+      <w:r>
+        <w:rPr>
+          <w:rFonts w:ascii="Consolas" w:hAnsi="Consolas" w:cs="Consolas"/>
+        </w:rPr>
+        <w:t>ning File: C:\Users\cn262114\Documents\eclipse-workspace\ML_A1\data\train_valid.dat</w:t>
+      </w:r>
+    </w:p>
+    <w:p>
+      <w:pPr>
+        <w:spacing w:after="0" w:line="240" w:lineRule="auto"/>
+        <w:rPr>
+          <w:rFonts w:ascii="Consolas" w:hAnsi="Consolas" w:cs="Consolas"/>
+        </w:rPr>
+      </w:pPr>
+      <w:r>
+        <w:rPr>
+          <w:rFonts w:ascii="Consolas" w:hAnsi="Consolas" w:cs="Consolas"/>
+        </w:rPr>
+        <w:t>Given Test File: C:\Users\cn262114\Documents\eclipse-workspace\ML_A1\data\test.dat</w:t>
+      </w:r>
+    </w:p>
+    <w:p>
+      <w:pPr>
+        <w:spacing w:after="0" w:line="240" w:lineRule="auto"/>
+        <w:rPr>
+          <w:rFonts w:ascii="Consolas" w:hAnsi="Consolas" w:cs="Consolas"/>
+        </w:rPr>
+      </w:pPr>
+      <w:proofErr w:type="gramStart"/>
+      <w:r>
+        <w:rPr>
+          <w:rFonts w:ascii="Consolas" w:hAnsi="Consolas" w:cs="Consolas"/>
+        </w:rPr>
+        <w:t>ln</w:t>
+      </w:r>
+      <w:proofErr w:type="gramEnd"/>
+      <w:r>
+        <w:rPr>
+          <w:rFonts w:ascii="Consolas" w:hAnsi="Consolas" w:cs="Consolas"/>
+        </w:rPr>
+        <w:t xml:space="preserve"> Lambda: -50</w:t>
+      </w:r>
+    </w:p>
+    <w:p>
+      <w:pPr>
+        <w:spacing w:after="0" w:line="240" w:lineRule="auto"/>
+        <w:rPr>
+          <w:rFonts w:ascii="Consolas" w:hAnsi="Consolas" w:cs="Consolas"/>
+        </w:rPr>
+      </w:pPr>
+      <w:r>
+        <w:rPr>
+          <w:rFonts w:ascii="Consolas" w:hAnsi="Consolas" w:cs="Consolas"/>
+        </w:rPr>
+        <w:t xml:space="preserve">ERMS Value for the Testing Predictions: </w:t>
+      </w:r>
+      <w:r>
+        <w:rPr>
+          <w:rFonts w:ascii="Consolas" w:hAnsi="Consolas" w:cs="Consolas"/>
+          <w:b/>
+        </w:rPr>
+        <w:t>0.028811278123970326</w:t>
+      </w:r>
+    </w:p>
+    <w:p>
+      <w:pPr>
+        <w:spacing w:after="0" w:line="240" w:lineRule="auto"/>
+        <w:rPr>
+          <w:rFonts w:ascii="Consolas" w:hAnsi="Consolas" w:cs="Consolas"/>
+        </w:rPr>
+      </w:pPr>
+    </w:p>
+    <w:p>
+      <w:pPr>
+        <w:jc w:val="both"/>
+        <w:rPr>
+          <w:rStyle w:val="tgc"/>
+        </w:rPr>
+      </w:pPr>
+      <w:r>
+        <w:t xml:space="preserve">When the training data is increased (here doubled by including validation data), ERMS value is 0.029 on test data which is even better improvement from the previous case. So, having more examples seems to help in most times. </w:t>
+      </w:r>
+      <w:r>
+        <w:rPr>
+          <w:rStyle w:val="tgc"/>
+        </w:rPr>
+        <w:t xml:space="preserve"> </w:t>
+      </w:r>
+    </w:p>
+    <w:p>
+      <w:pPr>
+        <w:ind w:firstLine="720"/>
+        <w:jc w:val="both"/>
+      </w:pPr>
+      <w:r>
+        <w:rPr>
+          <w:rStyle w:val="tgc"/>
+        </w:rPr>
+        <w:t>We usually expect</w:t>
+      </w:r>
+      <w:r>
+        <w:rPr>
+          <w:rStyle w:val="tgc"/>
+        </w:rPr>
+        <w:t xml:space="preserve"> that</w:t>
+      </w:r>
+      <w:r>
+        <w:rPr>
+          <w:rStyle w:val="tgc"/>
+        </w:rPr>
+        <w:t xml:space="preserve"> we </w:t>
+      </w:r>
+      <w:r>
+        <w:rPr>
+          <w:rStyle w:val="tgc"/>
+        </w:rPr>
+        <w:t xml:space="preserve">can </w:t>
+      </w:r>
+      <w:r>
+        <w:rPr>
+          <w:rStyle w:val="tgc"/>
+        </w:rPr>
+        <w:t>reduce the ERMS value after using Regularization in any model. But, we can observe that for the given data, ERMS value at M=9 does not change much in with &amp; without regularization models. This is a behavior</w:t>
+      </w:r>
+      <w:r>
+        <w:rPr>
+          <w:rStyle w:val="tgc"/>
+        </w:rPr>
+        <w:t xml:space="preserve"> we see with</w:t>
+      </w:r>
+      <w:r>
+        <w:rPr>
+          <w:rStyle w:val="tgc"/>
+        </w:rPr>
+        <w:t xml:space="preserve"> this data. </w:t>
+      </w:r>
     </w:p>
     <w:sectPr>
-      <w:footerReference w:type="default" r:id="rId25"/>
+      <w:footerReference w:type="default" r:id="rId27"/>
       <w:pgSz w:w="12240" w:h="15840"/>
       <w:pgMar w:top="900" w:right="1440" w:bottom="540" w:left="1440" w:header="720" w:footer="177" w:gutter="0"/>
       <w:cols w:space="720"/>
@@ -1136,7 +1033,7 @@
           <w:rPr>
             <w:noProof/>
           </w:rPr>
-          <w:t>6</w:t>
+          <w:t>5</w:t>
         </w:r>
         <w:r>
           <w:rPr>

</xml_diff>